<commit_message>
more work on the writeup
</commit_message>
<xml_diff>
--- a/part3_4_writeup.docx
+++ b/part3_4_writeup.docx
@@ -15,6 +15,186 @@
     <w:p>
       <w:r>
         <w:t>CSE 452 Project 3+4 writeup</w:t>
+      </w:r>
+    </w:p>
+    <w:p>
+      <w:r>
+        <w:tab/>
+        <w:t>The way</w:t>
+      </w:r>
+    </w:p>
+    <w:p>
+      <w:r>
+        <w:tab/>
+        <w:t xml:space="preserve">We initialize </w:t>
+      </w:r>
+      <w:r>
+        <w:t xml:space="preserve">the current </w:t>
+      </w:r>
+      <w:r>
+        <w:rPr>
+          <w:b/>
+        </w:rPr>
+        <w:t>round</w:t>
+      </w:r>
+      <w:r>
+        <w:t xml:space="preserve"> to 0 whenever a paxos or server node first initializes. T</w:t>
+      </w:r>
+      <w:r>
+        <w:t>his has many useful purposes</w:t>
+      </w:r>
+      <w:r>
+        <w:t xml:space="preserve">. This means that the first request that any node makes will always conflict with the very first action undertaken by the system, which greatly simplifies startup/catchup. This allows a paxos node to simply return the value learned for a given round if a request is received relating to that round. This also means that a given machine cannot leapfrog over updates, since the </w:t>
+      </w:r>
+      <w:r>
+        <w:rPr>
+          <w:b/>
+        </w:rPr>
+        <w:t>round</w:t>
+      </w:r>
+      <w:r>
+        <w:t xml:space="preserve"> that a given machine believes it to be is exactly 1 more than the last update that machine has received.</w:t>
+      </w:r>
+      <w:r>
+        <w:t xml:space="preserve"> This is pivotal in our implementation of project 4, since this essentially blocks new paxos/server nodes from harming the state of the system after they initially start up, while providing a convenient mechanism to automatically detect tardiness.</w:t>
+      </w:r>
+    </w:p>
+    <w:p>
+      <w:pPr>
+        <w:ind w:firstLine="720"/>
+      </w:pPr>
+      <w:r>
+        <w:t>In order to bootstrap a paxos group, call “</w:t>
+      </w:r>
+      <w:r>
+        <w:t xml:space="preserve">n </w:t>
+      </w:r>
+      <w:r>
+        <w:t>startPaxosGroup</w:t>
+      </w:r>
+      <w:r>
+        <w:t xml:space="preserve"> a b c” on a node after it assigning it the paxos role. This explicitly sets the nodes that should be considered in the paxos group</w:t>
+      </w:r>
+      <w:r>
+        <w:t xml:space="preserve">. At the very least, you should use “n startPaxosGroup n” to bootstrap the creation of the initial group. From there, you can use “m joinPaxosGroup n” to have additional nodes join </w:t>
+      </w:r>
+      <w:r>
+        <w:t>n’s</w:t>
+      </w:r>
+      <w:r>
+        <w:t xml:space="preserve"> group.</w:t>
+      </w:r>
+    </w:p>
+    <w:p>
+      <w:pPr>
+        <w:ind w:firstLine="720"/>
+      </w:pPr>
+      <w:r>
+        <w:t xml:space="preserve">Once you have a paxos group set up, you can use the “n </w:t>
+      </w:r>
+      <w:r>
+        <w:t>paxosLearn</w:t>
+      </w:r>
+      <w:r>
+        <w:t xml:space="preserve"> (value) (</w:t>
+      </w:r>
+      <w:r>
+        <w:rPr>
+          <w:b/>
+        </w:rPr>
+        <w:t>round</w:t>
+      </w:r>
+      <w:r>
+        <w:t>)” command to have the specified node act as a proposer, accepting your value/round request as it would a server’s, and running the paxos protocol to attempt to reach consensus.</w:t>
+      </w:r>
+    </w:p>
+    <w:p>
+      <w:pPr>
+        <w:ind w:firstLine="720"/>
+      </w:pPr>
+      <w:r>
+        <w:t>You can use the “clingToLife” command on a node in order to get it to start a callback with spins until you call “embraceDeath” on that same node.</w:t>
+      </w:r>
+      <w:r>
+        <w:t xml:space="preserve"> This extends the life of the simulation until a point of your choosing.</w:t>
+      </w:r>
+      <w:r>
+        <w:t xml:space="preserve"> </w:t>
+      </w:r>
+    </w:p>
+    <w:p>
+      <w:pPr>
+        <w:ind w:firstLine="720"/>
+      </w:pPr>
+      <w:r>
+        <w:t xml:space="preserve">You will </w:t>
+      </w:r>
+      <w:r>
+        <w:t xml:space="preserve">probably </w:t>
+      </w:r>
+      <w:r>
+        <w:t>need to eliminate all of the saved state on disk between executions if you wish to get a clear picture.</w:t>
+      </w:r>
+      <w:r>
+        <w:t xml:space="preserve"> On the plus side, the contents of all of the files are stored as plain text (json), so they’re a convenient way to know the state of a file/paxos instantiation.</w:t>
+      </w:r>
+    </w:p>
+    <w:p>
+      <w:pPr>
+        <w:ind w:firstLine="720"/>
+      </w:pPr>
+      <w:r>
+        <w:t xml:space="preserve">After nearly 40 hours of work myself on </w:t>
+      </w:r>
+      <w:r>
+        <w:t>these two</w:t>
+      </w:r>
+      <w:r>
+        <w:t xml:space="preserve"> project</w:t>
+      </w:r>
+      <w:r>
+        <w:t>s</w:t>
+      </w:r>
+      <w:r>
+        <w:t>, and with other deadlines looming, I know when I need to call it quits. This final stage has defeated me. I wish that either the labs had been assigned in reverse order (to be bottom-up instead of top-down), or that we has spent a lot more time designing a truly maintainable code</w:t>
+      </w:r>
+      <w:r>
+        <w:t>base</w:t>
+      </w:r>
+      <w:r>
+        <w:t xml:space="preserve"> </w:t>
+      </w:r>
+      <w:r>
+        <w:t>(p</w:t>
+      </w:r>
+      <w:r>
+        <w:t>robably both</w:t>
+      </w:r>
+      <w:r>
+        <w:t>)</w:t>
+      </w:r>
+      <w:r>
+        <w:t>. Either way, integrating Paxos into our existing code has proved to be a</w:t>
+      </w:r>
+      <w:r>
+        <w:t>n insurmountable task</w:t>
+      </w:r>
+      <w:r>
+        <w:t xml:space="preserve">. We can only hope that the scripting hooks I have given you guys to prove that the paxos </w:t>
+      </w:r>
+      <w:r>
+        <w:t>implementation</w:t>
+      </w:r>
+      <w:r>
+        <w:t xml:space="preserve"> and the code to join nodes to/ remove them from an existing paxos group is solid, and that you will bestow your mercy upon us.</w:t>
+      </w:r>
+    </w:p>
+    <w:p>
+      <w:pPr>
+        <w:ind w:firstLine="720"/>
+      </w:pPr>
+      <w:r>
+        <w:t>Thanks for a very interesting quarter.</w:t>
       </w:r>
       <w:bookmarkStart w:id="0" w:name="_GoBack"/>
       <w:bookmarkEnd w:id="0"/>

</xml_diff>